<commit_message>
Deployed 2f06524 with MkDocs version: 1.2.2
</commit_message>
<xml_diff>
--- a/legislacao/plog/PLOG0015A.docx
+++ b/legislacao/plog/PLOG0015A.docx
@@ -1384,7 +1384,16 @@
           <w:u w:val="single"/>
           <w:lang w:val="pt-PT"/>
         </w:rPr>
-        <w:t>, ARQUIVAR E ENCAMINHAR</w:t>
+        <w:t xml:space="preserve">, ARQUIVAR E </w:t>
+      </w:r>
+      <w:r>
+        <w:rPr>
+          <w:sz w:val="24"/>
+          <w:szCs w:val="24"/>
+          <w:u w:val="single"/>
+          <w:lang w:val="pt-PT"/>
+        </w:rPr>
+        <w:t>CONFIRMAR DISPONIBILIDADE</w:t>
       </w:r>
     </w:p>
     <w:p>
@@ -3055,7 +3064,7 @@
             <w:b/>
             <w:noProof/>
           </w:rPr>
-          <w:t>1</w:t>
+          <w:t>2</w:t>
         </w:r>
         <w:r>
           <w:rPr>
@@ -3095,7 +3104,7 @@
             <w:b/>
             <w:noProof/>
           </w:rPr>
-          <w:t>3</w:t>
+          <w:t>4</w:t>
         </w:r>
         <w:r>
           <w:rPr>
@@ -3341,7 +3350,7 @@
         <w:b/>
         <w:noProof/>
       </w:rPr>
-      <w:t>3</w:t>
+      <w:t>4</w:t>
     </w:r>
     <w:r>
       <w:rPr>

</xml_diff>